<commit_message>
actualización de las plantillas product backlog y userr stories
</commit_message>
<xml_diff>
--- a/Documentos/Plantillas/plantilla_product_backlog.docx
+++ b/Documentos/Plantillas/plantilla_product_backlog.docx
@@ -23,6 +23,36 @@
         </w:trPr>
         <w:tc>
           <w:tcPr>
+            <w:tcW w:w="10207" w:type="dxa"/>
+            <w:gridSpan w:val="5"/>
+            <w:shd w:val="clear" w:color="auto" w:fill="6196FF"/>
+          </w:tcPr>
+          <w:p>
+            <w:pPr>
+              <w:jc w:val="center"/>
+              <w:rPr>
+                <w:b/>
+                <w:color w:val="FFFFFF" w:themeColor="background1"/>
+                <w:sz w:val="24"/>
+              </w:rPr>
+            </w:pPr>
+            <w:r>
+              <w:rPr>
+                <w:b/>
+                <w:color w:val="FFFFFF" w:themeColor="background1"/>
+                <w:sz w:val="24"/>
+              </w:rPr>
+              <w:t>PRODUCT BACKLOG</w:t>
+            </w:r>
+          </w:p>
+        </w:tc>
+      </w:tr>
+      <w:tr>
+        <w:trPr>
+          <w:trHeight w:val="416"/>
+        </w:trPr>
+        <w:tc>
+          <w:tcPr>
             <w:tcW w:w="1129" w:type="dxa"/>
             <w:shd w:val="clear" w:color="auto" w:fill="6196FF"/>
           </w:tcPr>
@@ -248,6 +278,8 @@
           </w:tcPr>
           <w:p/>
         </w:tc>
+        <w:bookmarkStart w:id="0" w:name="_GoBack"/>
+        <w:bookmarkEnd w:id="0"/>
       </w:tr>
       <w:tr>
         <w:tc>
@@ -807,11 +839,47 @@
           <w:p/>
         </w:tc>
       </w:tr>
+      <w:tr>
+        <w:tc>
+          <w:tcPr>
+            <w:tcW w:w="1129" w:type="dxa"/>
+          </w:tcPr>
+          <w:p/>
+        </w:tc>
+        <w:tc>
+          <w:tcPr>
+            <w:tcW w:w="3237" w:type="dxa"/>
+          </w:tcPr>
+          <w:p>
+            <w:pPr>
+              <w:spacing w:line="240" w:lineRule="auto"/>
+              <w:rPr>
+                <w:b/>
+              </w:rPr>
+            </w:pPr>
+          </w:p>
+        </w:tc>
+        <w:tc>
+          <w:tcPr>
+            <w:tcW w:w="910" w:type="dxa"/>
+          </w:tcPr>
+          <w:p/>
+        </w:tc>
+        <w:tc>
+          <w:tcPr>
+            <w:tcW w:w="2536" w:type="dxa"/>
+          </w:tcPr>
+          <w:p/>
+        </w:tc>
+        <w:tc>
+          <w:tcPr>
+            <w:tcW w:w="2395" w:type="dxa"/>
+          </w:tcPr>
+          <w:p/>
+        </w:tc>
+      </w:tr>
     </w:tbl>
-    <w:p>
-      <w:bookmarkStart w:id="0" w:name="_GoBack"/>
-      <w:bookmarkEnd w:id="0"/>
-    </w:p>
+    <w:p/>
     <w:sectPr>
       <w:pgSz w:w="12240" w:h="15840"/>
       <w:pgMar w:top="1417" w:right="1701" w:bottom="1417" w:left="1701" w:header="708" w:footer="708" w:gutter="0"/>

</xml_diff>